<commit_message>
Adding dynamic fire to the repository.
git-svn-id: http://Marc-PC/svn/Full@47 85f15e0e-5137-b144-a863-98bd542365a3
</commit_message>
<xml_diff>
--- a/trunk/age-only-succession/trunk/deploy/docs/LANDIS-II Age-Only Succession v3.0 User Guide.docx
+++ b/trunk/age-only-succession/trunk/deploy/docs/LANDIS-II Age-Only Succession v3.0 User Guide.docx
@@ -3196,13 +3196,13 @@
         <w:pStyle w:val="Heading2"/>
       </w:pPr>
       <w:bookmarkStart w:id="5" w:name="_Ref152240898"/>
-      <w:bookmarkStart w:id="6" w:name="_Toc134885584"/>
-      <w:bookmarkStart w:id="7" w:name="_Toc282434136"/>
+      <w:bookmarkStart w:id="6" w:name="_Toc282434136"/>
+      <w:bookmarkStart w:id="7" w:name="_Toc134885584"/>
       <w:r>
         <w:t>Shade Calculation</w:t>
       </w:r>
       <w:bookmarkEnd w:id="5"/>
-      <w:bookmarkEnd w:id="7"/>
+      <w:bookmarkEnd w:id="6"/>
     </w:p>
     <w:p>
       <w:pPr>
@@ -3271,11 +3271,11 @@
       </w:r>
       <w:proofErr w:type="spellEnd"/>
       <w:r>
-        <w:t xml:space="preserve">, or planting.  2) There must </w:t>
+        <w:t xml:space="preserve">, or planting.  2) There must be adequate light.  3) The probability of species establishment must exceed a </w:t>
       </w:r>
       <w:r>
         <w:lastRenderedPageBreak/>
-        <w:t xml:space="preserve">be adequate light.  3) The probability of species establishment must exceed a random number.  A complete explanation of these functions can be found in the </w:t>
+        <w:t xml:space="preserve">random number.  A complete explanation of these functions can be found in the </w:t>
       </w:r>
       <w:r>
         <w:rPr>
@@ -3504,7 +3504,6 @@
       <w:bookmarkStart w:id="14" w:name="_Ref133383605"/>
       <w:bookmarkStart w:id="15" w:name="_Toc282434140"/>
       <w:r>
-        <w:lastRenderedPageBreak/>
         <w:t>Cohort Mortality</w:t>
       </w:r>
       <w:bookmarkEnd w:id="13"/>
@@ -3524,7 +3523,11 @@
         <w:pStyle w:val="textbody"/>
       </w:pPr>
       <w:r>
-        <w:t>In this extension, there is also an increasing probability of random mortality for each cohort after the cohort has passed 80% of its maximum lifespan (the longevity). This age-related mortality begins at 0.2 if the cohort has reached 80% of its maximum lifespan.  At the end of its lifespan, the probability will be near 1.0.</w:t>
+        <w:t xml:space="preserve">In this extension, there is also an increasing probability of random mortality for each cohort after the cohort has passed 80% of its maximum lifespan (the </w:t>
+      </w:r>
+      <w:r>
+        <w:lastRenderedPageBreak/>
+        <w:t>longevity). This age-related mortality begins at 0.2 if the cohort has reached 80% of its maximum lifespan.  At the end of its lifespan, the probability will be near 1.0.</w:t>
       </w:r>
     </w:p>
     <w:p>
@@ -3580,7 +3583,7 @@
           <v:shape id="_x0000_i1025" type="#_x0000_t75" style="width:311.25pt;height:38.25pt" o:ole="">
             <v:imagedata r:id="rId8" o:title=""/>
           </v:shape>
-          <o:OLEObject Type="Embed" ProgID="Equation.3" ShapeID="_x0000_i1025" DrawAspect="Content" ObjectID="_1356176047" r:id="rId9"/>
+          <o:OLEObject Type="Embed" ProgID="Equation.3" ShapeID="_x0000_i1025" DrawAspect="Content" ObjectID="_1356240412" r:id="rId9"/>
         </w:object>
       </w:r>
     </w:p>
@@ -3613,7 +3616,7 @@
           <v:shape id="_x0000_i1026" type="#_x0000_t75" style="width:107.25pt;height:33pt" o:ole="">
             <v:imagedata r:id="rId10" o:title=""/>
           </v:shape>
-          <o:OLEObject Type="Embed" ProgID="Equation.3" ShapeID="_x0000_i1026" DrawAspect="Content" ObjectID="_1356176048" r:id="rId11"/>
+          <o:OLEObject Type="Embed" ProgID="Equation.3" ShapeID="_x0000_i1026" DrawAspect="Content" ObjectID="_1356240413" r:id="rId11"/>
         </w:object>
       </w:r>
     </w:p>
@@ -3725,7 +3728,6 @@
         </w:numPr>
       </w:pPr>
       <w:r>
-        <w:lastRenderedPageBreak/>
         <w:t>The patch to repair a bug with post-fire regeneration.  Because of the bug, cohorts killed by fire disturbances were not triggering post-fire reproduction.</w:t>
       </w:r>
     </w:p>
@@ -3769,9 +3771,10 @@
       </w:pPr>
       <w:bookmarkStart w:id="19" w:name="_Toc282434144"/>
       <w:r>
+        <w:lastRenderedPageBreak/>
         <w:t>Version</w:t>
       </w:r>
-      <w:bookmarkEnd w:id="6"/>
+      <w:bookmarkEnd w:id="7"/>
       <w:r>
         <w:t xml:space="preserve"> 1.1</w:t>
       </w:r>
@@ -3999,39 +4002,15 @@
       </w:pPr>
       <w:proofErr w:type="gramStart"/>
       <w:r>
-        <w:lastRenderedPageBreak/>
-        <w:t xml:space="preserve">Ward, B. C.; Mladenoff, D. J., and Scheller, R. M. Landscape-level effects of the interaction between residential development and public forest management in northern </w:t>
-      </w:r>
-      <w:smartTag w:uri="urn:schemas-microsoft-com:office:smarttags" w:element="State">
-        <w:r>
-          <w:t>Wisconsin</w:t>
-        </w:r>
-      </w:smartTag>
-      <w:r>
-        <w:t xml:space="preserve">, </w:t>
-      </w:r>
-      <w:smartTag w:uri="urn:schemas-microsoft-com:office:smarttags" w:element="country-region">
-        <w:smartTag w:uri="urn:schemas-microsoft-com:office:smarttags" w:element="place">
-          <w:r>
-            <w:t>USA</w:t>
-          </w:r>
-        </w:smartTag>
-      </w:smartTag>
-      <w:r>
-        <w:t>.</w:t>
+        <w:t>Ward, B. C.; Mladenoff, D. J., and Scheller, R. M. Landscape-level effects of the interaction between residential development and public forest management in northern Wisconsin, USA.</w:t>
       </w:r>
       <w:proofErr w:type="gramEnd"/>
       <w:r>
         <w:t xml:space="preserve"> </w:t>
       </w:r>
       <w:proofErr w:type="gramStart"/>
-      <w:smartTag w:uri="urn:schemas-microsoft-com:office:smarttags" w:element="place">
-        <w:r>
-          <w:t>Forest</w:t>
-        </w:r>
-      </w:smartTag>
-      <w:r>
-        <w:t xml:space="preserve"> Science.</w:t>
+      <w:r>
+        <w:t>Forest Science.</w:t>
       </w:r>
       <w:proofErr w:type="gramEnd"/>
       <w:r>
@@ -4083,7 +4062,11 @@
         </w:smartTag>
       </w:smartTag>
       <w:r>
-        <w:t xml:space="preserve">) of the U.S. Forest Service.  Valuable contributions to the development of the model and extensions were made by Brian R. Sturtevant, Eric J. Gustafson, and David J. Mladenoff. </w:t>
+        <w:t xml:space="preserve">) of the U.S. Forest </w:t>
+      </w:r>
+      <w:r>
+        <w:lastRenderedPageBreak/>
+        <w:t xml:space="preserve">Service.  Valuable contributions to the development of the model and extensions were made by Brian R. Sturtevant, Eric J. Gustafson, and David J. Mladenoff. </w:t>
       </w:r>
     </w:p>
     <w:p>
@@ -4152,7 +4135,13 @@
         <w:pStyle w:val="textbody"/>
       </w:pPr>
       <w:r>
-        <w:t xml:space="preserve">This parameter’s value must be </w:t>
+        <w:t xml:space="preserve">This </w:t>
+      </w:r>
+      <w:r>
+        <w:t>parameter’s</w:t>
+      </w:r>
+      <w:r>
+        <w:t xml:space="preserve"> value must be </w:t>
       </w:r>
       <w:r>
         <w:rPr>
@@ -4201,16 +4190,16 @@
         <w:pStyle w:val="Heading2"/>
         <w:spacing w:line="240" w:lineRule="auto"/>
       </w:pPr>
-      <w:bookmarkStart w:id="27" w:name="_Toc107735767"/>
-      <w:bookmarkStart w:id="28" w:name="_Toc112235334"/>
-      <w:bookmarkStart w:id="29" w:name="_Toc133339089"/>
-      <w:bookmarkStart w:id="30" w:name="_Toc282434150"/>
+      <w:bookmarkStart w:id="27" w:name="_Toc133339089"/>
+      <w:bookmarkStart w:id="28" w:name="_Toc282434150"/>
+      <w:bookmarkStart w:id="29" w:name="_Toc107735767"/>
+      <w:bookmarkStart w:id="30" w:name="_Toc112235334"/>
       <w:proofErr w:type="spellStart"/>
       <w:r>
         <w:t>InitialCommunities</w:t>
       </w:r>
-      <w:bookmarkEnd w:id="29"/>
-      <w:bookmarkEnd w:id="30"/>
+      <w:bookmarkEnd w:id="27"/>
+      <w:bookmarkEnd w:id="28"/>
       <w:proofErr w:type="spellEnd"/>
     </w:p>
     <w:p>
@@ -4260,8 +4249,8 @@
       <w:r>
         <w:t>SeedingAlgorithm</w:t>
       </w:r>
-      <w:bookmarkEnd w:id="27"/>
-      <w:bookmarkEnd w:id="28"/>
+      <w:bookmarkEnd w:id="29"/>
+      <w:bookmarkEnd w:id="30"/>
       <w:bookmarkEnd w:id="34"/>
       <w:proofErr w:type="spellEnd"/>
     </w:p>
@@ -4496,7 +4485,6 @@
       </w:pPr>
       <w:smartTag w:uri="urn:schemas-microsoft-com:office:smarttags" w:element="place">
         <w:r>
-          <w:lastRenderedPageBreak/>
           <w:t>P</w:t>
         </w:r>
         <w:r>
@@ -4514,12 +4502,13 @@
       <w:pPr>
         <w:pStyle w:val="Heading3"/>
       </w:pPr>
-      <w:bookmarkStart w:id="36" w:name="_Toc112235346"/>
-      <w:bookmarkStart w:id="37" w:name="_Toc282434154"/>
-      <w:r>
+      <w:bookmarkStart w:id="36" w:name="_Toc282434154"/>
+      <w:bookmarkStart w:id="37" w:name="_Toc112235346"/>
+      <w:r>
+        <w:lastRenderedPageBreak/>
         <w:t>Table Name</w:t>
       </w:r>
-      <w:bookmarkEnd w:id="37"/>
+      <w:bookmarkEnd w:id="36"/>
     </w:p>
     <w:p>
       <w:pPr>
@@ -4566,7 +4555,7 @@
       <w:r>
         <w:t>First Row – Ecoregions</w:t>
       </w:r>
-      <w:bookmarkEnd w:id="36"/>
+      <w:bookmarkEnd w:id="37"/>
       <w:bookmarkEnd w:id="38"/>
     </w:p>
     <w:p>
@@ -6046,7 +6035,6 @@
       <w:proofErr w:type="spellStart"/>
       <w:proofErr w:type="gramStart"/>
       <w:r>
-        <w:lastRenderedPageBreak/>
         <w:t>acersacc</w:t>
       </w:r>
       <w:proofErr w:type="spellEnd"/>
@@ -6230,7 +6218,7 @@
         <w:rFonts w:ascii="Arial" w:hAnsi="Arial" w:cs="Arial"/>
         <w:noProof/>
       </w:rPr>
-      <w:t>1</w:t>
+      <w:t>13</w:t>
     </w:r>
     <w:r>
       <w:rPr>
@@ -7217,7 +7205,7 @@
   <w:style w:type="paragraph" w:default="1" w:styleId="Normal">
     <w:name w:val="Normal"/>
     <w:qFormat/>
-    <w:rsid w:val="00FE47C7"/>
+    <w:rsid w:val="00593FB8"/>
     <w:rPr>
       <w:rFonts w:asciiTheme="minorHAnsi" w:eastAsiaTheme="minorHAnsi" w:hAnsiTheme="minorHAnsi" w:cstheme="minorBidi"/>
     </w:rPr>
@@ -7413,7 +7401,7 @@
     <w:uiPriority w:val="1"/>
     <w:semiHidden/>
     <w:unhideWhenUsed/>
-    <w:rsid w:val="00FE47C7"/>
+    <w:rsid w:val="00593FB8"/>
   </w:style>
   <w:style w:type="table" w:default="1" w:styleId="TableNormal">
     <w:name w:val="Normal Table"/>
@@ -7436,13 +7424,14 @@
     <w:uiPriority w:val="99"/>
     <w:semiHidden/>
     <w:unhideWhenUsed/>
-    <w:rsid w:val="00FE47C7"/>
+    <w:rsid w:val="00593FB8"/>
   </w:style>
   <w:style w:type="character" w:customStyle="1" w:styleId="Heading1Char">
     <w:name w:val="Heading 1 Char"/>
     <w:basedOn w:val="DefaultParagraphFont"/>
     <w:link w:val="Heading1"/>
     <w:uiPriority w:val="9"/>
+    <w:rsid w:val="00D91101"/>
     <w:rPr>
       <w:rFonts w:asciiTheme="majorHAnsi" w:eastAsiaTheme="majorEastAsia" w:hAnsiTheme="majorHAnsi" w:cstheme="majorBidi"/>
       <w:b/>
@@ -7458,6 +7447,7 @@
     <w:link w:val="Heading2"/>
     <w:uiPriority w:val="9"/>
     <w:semiHidden/>
+    <w:rsid w:val="00D91101"/>
     <w:rPr>
       <w:rFonts w:asciiTheme="majorHAnsi" w:eastAsiaTheme="majorEastAsia" w:hAnsiTheme="majorHAnsi" w:cstheme="majorBidi"/>
       <w:b/>
@@ -7474,6 +7464,7 @@
     <w:link w:val="Heading3"/>
     <w:uiPriority w:val="9"/>
     <w:semiHidden/>
+    <w:rsid w:val="00D91101"/>
     <w:rPr>
       <w:rFonts w:asciiTheme="majorHAnsi" w:eastAsiaTheme="majorEastAsia" w:hAnsiTheme="majorHAnsi" w:cstheme="majorBidi"/>
       <w:b/>
@@ -7488,6 +7479,7 @@
     <w:link w:val="Heading4"/>
     <w:uiPriority w:val="9"/>
     <w:semiHidden/>
+    <w:rsid w:val="00D91101"/>
     <w:rPr>
       <w:rFonts w:asciiTheme="minorHAnsi" w:eastAsiaTheme="minorEastAsia" w:hAnsiTheme="minorHAnsi" w:cstheme="minorBidi"/>
       <w:b/>
@@ -7502,6 +7494,7 @@
     <w:link w:val="Heading5"/>
     <w:uiPriority w:val="9"/>
     <w:semiHidden/>
+    <w:rsid w:val="00D91101"/>
     <w:rPr>
       <w:rFonts w:asciiTheme="minorHAnsi" w:eastAsiaTheme="minorEastAsia" w:hAnsiTheme="minorHAnsi" w:cstheme="minorBidi"/>
       <w:b/>
@@ -7518,6 +7511,7 @@
     <w:link w:val="Heading6"/>
     <w:uiPriority w:val="9"/>
     <w:semiHidden/>
+    <w:rsid w:val="00D91101"/>
     <w:rPr>
       <w:rFonts w:asciiTheme="minorHAnsi" w:eastAsiaTheme="minorEastAsia" w:hAnsiTheme="minorHAnsi" w:cstheme="minorBidi"/>
       <w:b/>
@@ -7530,6 +7524,7 @@
     <w:link w:val="Heading7"/>
     <w:uiPriority w:val="9"/>
     <w:semiHidden/>
+    <w:rsid w:val="00D91101"/>
     <w:rPr>
       <w:rFonts w:asciiTheme="minorHAnsi" w:eastAsiaTheme="minorEastAsia" w:hAnsiTheme="minorHAnsi" w:cstheme="minorBidi"/>
       <w:sz w:val="24"/>
@@ -7542,6 +7537,7 @@
     <w:link w:val="Heading8"/>
     <w:uiPriority w:val="9"/>
     <w:semiHidden/>
+    <w:rsid w:val="00D91101"/>
     <w:rPr>
       <w:rFonts w:asciiTheme="minorHAnsi" w:eastAsiaTheme="minorEastAsia" w:hAnsiTheme="minorHAnsi" w:cstheme="minorBidi"/>
       <w:i/>
@@ -7556,6 +7552,7 @@
     <w:link w:val="Heading9"/>
     <w:uiPriority w:val="9"/>
     <w:semiHidden/>
+    <w:rsid w:val="00D91101"/>
     <w:rPr>
       <w:rFonts w:asciiTheme="majorHAnsi" w:eastAsiaTheme="majorEastAsia" w:hAnsiTheme="majorHAnsi" w:cstheme="majorBidi"/>
     </w:rPr>
@@ -7564,6 +7561,7 @@
     <w:name w:val="heading"/>
     <w:basedOn w:val="textbody"/>
     <w:uiPriority w:val="99"/>
+    <w:rsid w:val="00D91101"/>
     <w:pPr>
       <w:keepNext/>
       <w:ind w:left="0" w:right="0"/>
@@ -7577,6 +7575,7 @@
     <w:basedOn w:val="Normal"/>
     <w:link w:val="textbodyChar"/>
     <w:uiPriority w:val="99"/>
+    <w:rsid w:val="00D91101"/>
     <w:pPr>
       <w:spacing w:after="120"/>
       <w:ind w:left="1152" w:right="1008"/>
@@ -7586,6 +7585,7 @@
     <w:name w:val="text"/>
     <w:basedOn w:val="Normal"/>
     <w:uiPriority w:val="99"/>
+    <w:rsid w:val="00D91101"/>
     <w:pPr>
       <w:spacing w:before="120" w:after="120"/>
     </w:pPr>
@@ -7601,6 +7601,7 @@
     <w:link w:val="FootnoteTextChar"/>
     <w:uiPriority w:val="99"/>
     <w:semiHidden/>
+    <w:rsid w:val="00D91101"/>
     <w:rPr>
       <w:sz w:val="20"/>
       <w:szCs w:val="20"/>
@@ -7612,6 +7613,7 @@
     <w:link w:val="FootnoteText"/>
     <w:uiPriority w:val="99"/>
     <w:semiHidden/>
+    <w:rsid w:val="00D91101"/>
     <w:rPr>
       <w:sz w:val="20"/>
       <w:szCs w:val="20"/>
@@ -7622,6 +7624,7 @@
     <w:basedOn w:val="DefaultParagraphFont"/>
     <w:uiPriority w:val="99"/>
     <w:semiHidden/>
+    <w:rsid w:val="00D91101"/>
     <w:rPr>
       <w:rFonts w:cs="Times New Roman"/>
       <w:vertAlign w:val="superscript"/>
@@ -7632,6 +7635,7 @@
     <w:basedOn w:val="Normal"/>
     <w:link w:val="HeaderChar"/>
     <w:uiPriority w:val="99"/>
+    <w:rsid w:val="00D91101"/>
     <w:pPr>
       <w:pBdr>
         <w:top w:val="single" w:sz="8" w:space="3" w:color="auto"/>
@@ -7654,6 +7658,7 @@
     <w:link w:val="Header"/>
     <w:uiPriority w:val="99"/>
     <w:semiHidden/>
+    <w:rsid w:val="00D91101"/>
     <w:rPr>
       <w:sz w:val="24"/>
       <w:szCs w:val="24"/>
@@ -7664,6 +7669,7 @@
     <w:basedOn w:val="Normal"/>
     <w:link w:val="FooterChar"/>
     <w:uiPriority w:val="99"/>
+    <w:rsid w:val="00D91101"/>
     <w:pPr>
       <w:tabs>
         <w:tab w:val="center" w:pos="4680"/>
@@ -7682,6 +7688,7 @@
     <w:link w:val="Footer"/>
     <w:uiPriority w:val="99"/>
     <w:semiHidden/>
+    <w:rsid w:val="00D91101"/>
     <w:rPr>
       <w:sz w:val="24"/>
       <w:szCs w:val="24"/>
@@ -7692,6 +7699,7 @@
     <w:basedOn w:val="text"/>
     <w:next w:val="text"/>
     <w:uiPriority w:val="99"/>
+    <w:rsid w:val="00D91101"/>
     <w:pPr>
       <w:spacing w:before="0" w:after="0"/>
       <w:jc w:val="center"/>
@@ -7710,6 +7718,7 @@
     <w:link w:val="BalloonTextChar"/>
     <w:uiPriority w:val="99"/>
     <w:semiHidden/>
+    <w:rsid w:val="00D91101"/>
     <w:rPr>
       <w:rFonts w:ascii="Tahoma" w:hAnsi="Tahoma" w:cs="Tahoma"/>
       <w:sz w:val="16"/>
@@ -7722,6 +7731,7 @@
     <w:link w:val="BalloonText"/>
     <w:uiPriority w:val="99"/>
     <w:semiHidden/>
+    <w:rsid w:val="00D91101"/>
     <w:rPr>
       <w:rFonts w:ascii="Tahoma" w:hAnsi="Tahoma" w:cs="Tahoma"/>
       <w:sz w:val="16"/>
@@ -7732,6 +7742,7 @@
     <w:name w:val="table text"/>
     <w:basedOn w:val="text"/>
     <w:uiPriority w:val="99"/>
+    <w:rsid w:val="00D91101"/>
     <w:pPr>
       <w:spacing w:before="40" w:after="40"/>
     </w:pPr>
@@ -7742,6 +7753,7 @@
     <w:next w:val="Normal"/>
     <w:uiPriority w:val="99"/>
     <w:qFormat/>
+    <w:rsid w:val="00D91101"/>
     <w:pPr>
       <w:spacing w:before="120" w:after="120"/>
     </w:pPr>
@@ -7757,6 +7769,7 @@
     <w:basedOn w:val="tabletext"/>
     <w:next w:val="tabletext"/>
     <w:uiPriority w:val="99"/>
+    <w:rsid w:val="00D91101"/>
     <w:pPr>
       <w:framePr w:hSpace="180" w:wrap="auto" w:vAnchor="page" w:hAnchor="margin" w:xAlign="center" w:y="1621"/>
       <w:pBdr>
@@ -7769,6 +7782,7 @@
     <w:basedOn w:val="Heading1"/>
     <w:next w:val="textbody"/>
     <w:uiPriority w:val="99"/>
+    <w:rsid w:val="00D91101"/>
     <w:pPr>
       <w:numPr>
         <w:numId w:val="1"/>
@@ -7779,6 +7793,7 @@
     <w:name w:val="table caption"/>
     <w:basedOn w:val="figurecaption"/>
     <w:uiPriority w:val="99"/>
+    <w:rsid w:val="00D91101"/>
     <w:pPr>
       <w:keepNext/>
       <w:spacing w:before="480"/>
@@ -7788,6 +7803,7 @@
     <w:name w:val="Equation"/>
     <w:basedOn w:val="textbody"/>
     <w:uiPriority w:val="99"/>
+    <w:rsid w:val="00D91101"/>
     <w:pPr>
       <w:ind w:left="3420" w:hanging="1800"/>
     </w:pPr>
@@ -7798,6 +7814,7 @@
     <w:next w:val="Normal"/>
     <w:autoRedefine/>
     <w:uiPriority w:val="39"/>
+    <w:rsid w:val="00D91101"/>
     <w:pPr>
       <w:spacing w:before="120" w:after="120"/>
     </w:pPr>
@@ -7815,6 +7832,7 @@
     <w:next w:val="Normal"/>
     <w:autoRedefine/>
     <w:uiPriority w:val="39"/>
+    <w:rsid w:val="00D91101"/>
     <w:pPr>
       <w:ind w:left="240"/>
     </w:pPr>
@@ -7829,6 +7847,7 @@
     <w:next w:val="Normal"/>
     <w:autoRedefine/>
     <w:uiPriority w:val="39"/>
+    <w:rsid w:val="00D91101"/>
     <w:pPr>
       <w:ind w:left="480"/>
     </w:pPr>
@@ -7846,6 +7865,7 @@
     <w:autoRedefine/>
     <w:uiPriority w:val="99"/>
     <w:semiHidden/>
+    <w:rsid w:val="00D91101"/>
     <w:pPr>
       <w:ind w:left="720"/>
     </w:pPr>
@@ -7861,6 +7881,7 @@
     <w:autoRedefine/>
     <w:uiPriority w:val="99"/>
     <w:semiHidden/>
+    <w:rsid w:val="00D91101"/>
     <w:pPr>
       <w:ind w:left="960"/>
     </w:pPr>
@@ -7876,6 +7897,7 @@
     <w:autoRedefine/>
     <w:uiPriority w:val="99"/>
     <w:semiHidden/>
+    <w:rsid w:val="00D91101"/>
     <w:pPr>
       <w:ind w:left="1200"/>
     </w:pPr>
@@ -7891,6 +7913,7 @@
     <w:autoRedefine/>
     <w:uiPriority w:val="99"/>
     <w:semiHidden/>
+    <w:rsid w:val="00D91101"/>
     <w:pPr>
       <w:ind w:left="1440"/>
     </w:pPr>
@@ -7906,6 +7929,7 @@
     <w:autoRedefine/>
     <w:uiPriority w:val="99"/>
     <w:semiHidden/>
+    <w:rsid w:val="00D91101"/>
     <w:pPr>
       <w:ind w:left="1680"/>
     </w:pPr>
@@ -7921,6 +7945,7 @@
     <w:autoRedefine/>
     <w:uiPriority w:val="99"/>
     <w:semiHidden/>
+    <w:rsid w:val="00D91101"/>
     <w:pPr>
       <w:ind w:left="1920"/>
     </w:pPr>
@@ -7933,6 +7958,7 @@
     <w:name w:val="Hyperlink"/>
     <w:basedOn w:val="DefaultParagraphFont"/>
     <w:uiPriority w:val="99"/>
+    <w:rsid w:val="00D91101"/>
     <w:rPr>
       <w:rFonts w:cs="Times New Roman"/>
       <w:color w:val="0000FF"/>
@@ -7942,6 +7968,7 @@
   <w:style w:type="paragraph" w:customStyle="1" w:styleId="NormalText">
     <w:name w:val="Normal Text"/>
     <w:uiPriority w:val="99"/>
+    <w:rsid w:val="00D91101"/>
     <w:pPr>
       <w:autoSpaceDE w:val="0"/>
       <w:autoSpaceDN w:val="0"/>
@@ -7958,6 +7985,7 @@
     <w:name w:val="text input file"/>
     <w:basedOn w:val="commandprompt"/>
     <w:uiPriority w:val="99"/>
+    <w:rsid w:val="00D91101"/>
     <w:pPr>
       <w:spacing w:after="0"/>
     </w:pPr>
@@ -7966,6 +7994,7 @@
     <w:name w:val="command prompt"/>
     <w:basedOn w:val="textbody"/>
     <w:uiPriority w:val="99"/>
+    <w:rsid w:val="00D91101"/>
     <w:pPr>
       <w:ind w:left="1498"/>
     </w:pPr>
@@ -7980,6 +8009,7 @@
     <w:basedOn w:val="Heading3"/>
     <w:next w:val="textbody"/>
     <w:uiPriority w:val="99"/>
+    <w:rsid w:val="00D91101"/>
     <w:pPr>
       <w:tabs>
         <w:tab w:val="clear" w:pos="864"/>
@@ -7992,6 +8022,7 @@
     <w:name w:val="text file (wide)"/>
     <w:basedOn w:val="textinputfile"/>
     <w:uiPriority w:val="99"/>
+    <w:rsid w:val="00D91101"/>
     <w:pPr>
       <w:ind w:left="432"/>
     </w:pPr>
@@ -8004,6 +8035,7 @@
     <w:name w:val="reference"/>
     <w:basedOn w:val="textbody"/>
     <w:uiPriority w:val="99"/>
+    <w:rsid w:val="00D91101"/>
     <w:pPr>
       <w:ind w:left="1584" w:hanging="432"/>
     </w:pPr>
@@ -8012,6 +8044,7 @@
     <w:name w:val="title line"/>
     <w:basedOn w:val="Normal"/>
     <w:uiPriority w:val="99"/>
+    <w:rsid w:val="00D91101"/>
     <w:pPr>
       <w:jc w:val="center"/>
     </w:pPr>
@@ -8026,6 +8059,7 @@
     <w:basedOn w:val="titleline"/>
     <w:next w:val="titleline"/>
     <w:uiPriority w:val="99"/>
+    <w:rsid w:val="00D91101"/>
     <w:pPr>
       <w:spacing w:before="3240"/>
     </w:pPr>
@@ -8034,6 +8068,7 @@
     <w:name w:val="title line - small"/>
     <w:basedOn w:val="titleline"/>
     <w:uiPriority w:val="99"/>
+    <w:rsid w:val="00D91101"/>
     <w:pPr>
       <w:spacing w:before="120"/>
     </w:pPr>
@@ -8102,13 +8137,47 @@
         <a:srgbClr val="800080"/>
       </a:folHlink>
     </a:clrScheme>
-    <a:fontScheme name="Office">
+    <a:fontScheme name="Office Classic">
       <a:majorFont>
-        <a:latin typeface="Cambria"/>
+        <a:latin typeface="Arial"/>
         <a:ea typeface=""/>
         <a:cs typeface=""/>
-        <a:font script="Jpan" typeface="ＭＳ ゴシック"/>
-        <a:font script="Hang" typeface="맑은 고딕"/>
+        <a:font script="Jpan" typeface="ＭＳ Ｐゴシック"/>
+        <a:font script="Hang" typeface="돋움"/>
+        <a:font script="Hans" typeface="黑体"/>
+        <a:font script="Hant" typeface="微軟正黑體"/>
+        <a:font script="Arab" typeface="Arial"/>
+        <a:font script="Hebr" typeface="Arial"/>
+        <a:font script="Thai" typeface="Cordia New"/>
+        <a:font script="Ethi" typeface="Nyala"/>
+        <a:font script="Beng" typeface="Vrinda"/>
+        <a:font script="Gujr" typeface="Shruti"/>
+        <a:font script="Khmr" typeface="DaunPenh"/>
+        <a:font script="Knda" typeface="Tunga"/>
+        <a:font script="Guru" typeface="Raavi"/>
+        <a:font script="Cans" typeface="Euphemia"/>
+        <a:font script="Cher" typeface="Plantagenet Cherokee"/>
+        <a:font script="Yiii" typeface="Microsoft Yi Baiti"/>
+        <a:font script="Tibt" typeface="Microsoft Himalaya"/>
+        <a:font script="Thaa" typeface="MV Boli"/>
+        <a:font script="Deva" typeface="Mangal"/>
+        <a:font script="Telu" typeface="Gautami"/>
+        <a:font script="Taml" typeface="Latha"/>
+        <a:font script="Syrc" typeface="Estrangelo Edessa"/>
+        <a:font script="Orya" typeface="Kalinga"/>
+        <a:font script="Mlym" typeface="Kartika"/>
+        <a:font script="Laoo" typeface="DokChampa"/>
+        <a:font script="Sinh" typeface="Iskoola Pota"/>
+        <a:font script="Mong" typeface="Mongolian Baiti"/>
+        <a:font script="Viet" typeface="Arial"/>
+        <a:font script="Uigh" typeface="Microsoft Uighur"/>
+      </a:majorFont>
+      <a:minorFont>
+        <a:latin typeface="Times New Roman"/>
+        <a:ea typeface=""/>
+        <a:cs typeface=""/>
+        <a:font script="Jpan" typeface="ＭＳ Ｐ明朝"/>
+        <a:font script="Hang" typeface="바탕"/>
         <a:font script="Hans" typeface="宋体"/>
         <a:font script="Hant" typeface="新細明體"/>
         <a:font script="Arab" typeface="Times New Roman"/>
@@ -8135,40 +8204,6 @@
         <a:font script="Sinh" typeface="Iskoola Pota"/>
         <a:font script="Mong" typeface="Mongolian Baiti"/>
         <a:font script="Viet" typeface="Times New Roman"/>
-        <a:font script="Uigh" typeface="Microsoft Uighur"/>
-      </a:majorFont>
-      <a:minorFont>
-        <a:latin typeface="Calibri"/>
-        <a:ea typeface=""/>
-        <a:cs typeface=""/>
-        <a:font script="Jpan" typeface="ＭＳ 明朝"/>
-        <a:font script="Hang" typeface="맑은 고딕"/>
-        <a:font script="Hans" typeface="宋体"/>
-        <a:font script="Hant" typeface="新細明體"/>
-        <a:font script="Arab" typeface="Arial"/>
-        <a:font script="Hebr" typeface="Arial"/>
-        <a:font script="Thai" typeface="Cordia New"/>
-        <a:font script="Ethi" typeface="Nyala"/>
-        <a:font script="Beng" typeface="Vrinda"/>
-        <a:font script="Gujr" typeface="Shruti"/>
-        <a:font script="Khmr" typeface="DaunPenh"/>
-        <a:font script="Knda" typeface="Tunga"/>
-        <a:font script="Guru" typeface="Raavi"/>
-        <a:font script="Cans" typeface="Euphemia"/>
-        <a:font script="Cher" typeface="Plantagenet Cherokee"/>
-        <a:font script="Yiii" typeface="Microsoft Yi Baiti"/>
-        <a:font script="Tibt" typeface="Microsoft Himalaya"/>
-        <a:font script="Thaa" typeface="MV Boli"/>
-        <a:font script="Deva" typeface="Mangal"/>
-        <a:font script="Telu" typeface="Gautami"/>
-        <a:font script="Taml" typeface="Latha"/>
-        <a:font script="Syrc" typeface="Estrangelo Edessa"/>
-        <a:font script="Orya" typeface="Kalinga"/>
-        <a:font script="Mlym" typeface="Kartika"/>
-        <a:font script="Laoo" typeface="DokChampa"/>
-        <a:font script="Sinh" typeface="Iskoola Pota"/>
-        <a:font script="Mong" typeface="Mongolian Baiti"/>
-        <a:font script="Viet" typeface="Arial"/>
         <a:font script="Uigh" typeface="Microsoft Uighur"/>
       </a:minorFont>
     </a:fontScheme>

</xml_diff>

<commit_message>
Removed unnecessary BaseCohortsSiteVar class.  Updated docs.
git-svn-id: http://Marc-PC/svn/Full@98 85f15e0e-5137-b144-a863-98bd542365a3
</commit_message>
<xml_diff>
--- a/trunk/age-only-succession/trunk/deploy/docs/LANDIS-II Age-Only Succession v3.0 User Guide.docx
+++ b/trunk/age-only-succession/trunk/deploy/docs/LANDIS-II Age-Only Succession v3.0 User Guide.docx
@@ -74,7 +74,7 @@
           <w:rPr>
             <w:noProof/>
           </w:rPr>
-          <w:t>January 10, 2011</w:t>
+          <w:t>January 18, 2011</w:t>
         </w:r>
       </w:fldSimple>
     </w:p>
@@ -140,6 +140,7 @@
           <w:tab w:val="left" w:pos="480"/>
           <w:tab w:val="right" w:leader="dot" w:pos="8976"/>
         </w:tabs>
+        <w:spacing w:before="0" w:after="0" w:line="240" w:lineRule="auto"/>
         <w:rPr>
           <w:rFonts w:eastAsiaTheme="minorEastAsia"/>
           <w:b w:val="0"/>
@@ -243,6 +244,7 @@
           <w:tab w:val="left" w:pos="720"/>
           <w:tab w:val="right" w:leader="dot" w:pos="8976"/>
         </w:tabs>
+        <w:spacing w:after="0" w:line="240" w:lineRule="auto"/>
         <w:rPr>
           <w:rFonts w:eastAsiaTheme="minorEastAsia"/>
           <w:noProof/>
@@ -331,6 +333,7 @@
           <w:tab w:val="left" w:pos="720"/>
           <w:tab w:val="right" w:leader="dot" w:pos="8976"/>
         </w:tabs>
+        <w:spacing w:after="0" w:line="240" w:lineRule="auto"/>
         <w:rPr>
           <w:rFonts w:eastAsiaTheme="minorEastAsia"/>
           <w:noProof/>
@@ -419,6 +422,7 @@
           <w:tab w:val="left" w:pos="720"/>
           <w:tab w:val="right" w:leader="dot" w:pos="8976"/>
         </w:tabs>
+        <w:spacing w:after="0" w:line="240" w:lineRule="auto"/>
         <w:rPr>
           <w:rFonts w:eastAsiaTheme="minorEastAsia"/>
           <w:noProof/>
@@ -507,6 +511,7 @@
           <w:tab w:val="left" w:pos="720"/>
           <w:tab w:val="right" w:leader="dot" w:pos="8976"/>
         </w:tabs>
+        <w:spacing w:after="0" w:line="240" w:lineRule="auto"/>
         <w:rPr>
           <w:rFonts w:eastAsiaTheme="minorEastAsia"/>
           <w:noProof/>
@@ -595,6 +600,7 @@
           <w:tab w:val="left" w:pos="720"/>
           <w:tab w:val="right" w:leader="dot" w:pos="8976"/>
         </w:tabs>
+        <w:spacing w:after="0" w:line="240" w:lineRule="auto"/>
         <w:rPr>
           <w:rFonts w:eastAsiaTheme="minorEastAsia"/>
           <w:noProof/>
@@ -683,6 +689,7 @@
           <w:tab w:val="left" w:pos="720"/>
           <w:tab w:val="right" w:leader="dot" w:pos="8976"/>
         </w:tabs>
+        <w:spacing w:after="0" w:line="240" w:lineRule="auto"/>
         <w:rPr>
           <w:rFonts w:eastAsiaTheme="minorEastAsia"/>
           <w:noProof/>
@@ -771,6 +778,7 @@
           <w:tab w:val="left" w:pos="720"/>
           <w:tab w:val="right" w:leader="dot" w:pos="8976"/>
         </w:tabs>
+        <w:spacing w:after="0" w:line="240" w:lineRule="auto"/>
         <w:rPr>
           <w:rFonts w:eastAsiaTheme="minorEastAsia"/>
           <w:noProof/>
@@ -859,6 +867,7 @@
           <w:tab w:val="left" w:pos="720"/>
           <w:tab w:val="right" w:leader="dot" w:pos="8976"/>
         </w:tabs>
+        <w:spacing w:after="0" w:line="240" w:lineRule="auto"/>
         <w:rPr>
           <w:rFonts w:eastAsiaTheme="minorEastAsia"/>
           <w:noProof/>
@@ -947,6 +956,7 @@
           <w:tab w:val="left" w:pos="1200"/>
           <w:tab w:val="right" w:leader="dot" w:pos="8976"/>
         </w:tabs>
+        <w:spacing w:after="0" w:line="240" w:lineRule="auto"/>
         <w:rPr>
           <w:rFonts w:eastAsiaTheme="minorEastAsia"/>
           <w:i w:val="0"/>
@@ -1039,6 +1049,7 @@
           <w:tab w:val="left" w:pos="1200"/>
           <w:tab w:val="right" w:leader="dot" w:pos="8976"/>
         </w:tabs>
+        <w:spacing w:after="0" w:line="240" w:lineRule="auto"/>
         <w:rPr>
           <w:rFonts w:eastAsiaTheme="minorEastAsia"/>
           <w:i w:val="0"/>
@@ -1131,6 +1142,7 @@
           <w:tab w:val="left" w:pos="1200"/>
           <w:tab w:val="right" w:leader="dot" w:pos="8976"/>
         </w:tabs>
+        <w:spacing w:after="0" w:line="240" w:lineRule="auto"/>
         <w:rPr>
           <w:rFonts w:eastAsiaTheme="minorEastAsia"/>
           <w:i w:val="0"/>
@@ -1223,6 +1235,7 @@
           <w:tab w:val="left" w:pos="720"/>
           <w:tab w:val="right" w:leader="dot" w:pos="8976"/>
         </w:tabs>
+        <w:spacing w:after="0" w:line="240" w:lineRule="auto"/>
         <w:rPr>
           <w:rFonts w:eastAsiaTheme="minorEastAsia"/>
           <w:noProof/>
@@ -1311,6 +1324,7 @@
           <w:tab w:val="left" w:pos="720"/>
           <w:tab w:val="right" w:leader="dot" w:pos="8976"/>
         </w:tabs>
+        <w:spacing w:after="0" w:line="240" w:lineRule="auto"/>
         <w:rPr>
           <w:rFonts w:eastAsiaTheme="minorEastAsia"/>
           <w:noProof/>
@@ -1399,6 +1413,7 @@
           <w:tab w:val="left" w:pos="480"/>
           <w:tab w:val="right" w:leader="dot" w:pos="8976"/>
         </w:tabs>
+        <w:spacing w:before="0" w:after="0" w:line="240" w:lineRule="auto"/>
         <w:rPr>
           <w:rFonts w:eastAsiaTheme="minorEastAsia"/>
           <w:b w:val="0"/>
@@ -1493,6 +1508,7 @@
           <w:tab w:val="left" w:pos="720"/>
           <w:tab w:val="right" w:leader="dot" w:pos="8976"/>
         </w:tabs>
+        <w:spacing w:after="0" w:line="240" w:lineRule="auto"/>
         <w:rPr>
           <w:rFonts w:eastAsiaTheme="minorEastAsia"/>
           <w:noProof/>
@@ -1581,6 +1597,7 @@
           <w:tab w:val="left" w:pos="720"/>
           <w:tab w:val="right" w:leader="dot" w:pos="8976"/>
         </w:tabs>
+        <w:spacing w:after="0" w:line="240" w:lineRule="auto"/>
         <w:rPr>
           <w:rFonts w:eastAsiaTheme="minorEastAsia"/>
           <w:noProof/>
@@ -1669,6 +1686,7 @@
           <w:tab w:val="left" w:pos="720"/>
           <w:tab w:val="right" w:leader="dot" w:pos="8976"/>
         </w:tabs>
+        <w:spacing w:after="0" w:line="240" w:lineRule="auto"/>
         <w:rPr>
           <w:rFonts w:eastAsiaTheme="minorEastAsia"/>
           <w:noProof/>
@@ -1757,6 +1775,7 @@
           <w:tab w:val="left" w:pos="720"/>
           <w:tab w:val="right" w:leader="dot" w:pos="8976"/>
         </w:tabs>
+        <w:spacing w:after="0" w:line="240" w:lineRule="auto"/>
         <w:rPr>
           <w:rFonts w:eastAsiaTheme="minorEastAsia"/>
           <w:noProof/>
@@ -1845,6 +1864,7 @@
           <w:tab w:val="left" w:pos="720"/>
           <w:tab w:val="right" w:leader="dot" w:pos="8976"/>
         </w:tabs>
+        <w:spacing w:after="0" w:line="240" w:lineRule="auto"/>
         <w:rPr>
           <w:rFonts w:eastAsiaTheme="minorEastAsia"/>
           <w:noProof/>
@@ -1933,6 +1953,7 @@
           <w:tab w:val="left" w:pos="720"/>
           <w:tab w:val="right" w:leader="dot" w:pos="8976"/>
         </w:tabs>
+        <w:spacing w:after="0" w:line="240" w:lineRule="auto"/>
         <w:rPr>
           <w:rFonts w:eastAsiaTheme="minorEastAsia"/>
           <w:noProof/>
@@ -2021,6 +2042,7 @@
           <w:tab w:val="left" w:pos="1200"/>
           <w:tab w:val="right" w:leader="dot" w:pos="8976"/>
         </w:tabs>
+        <w:spacing w:after="0" w:line="240" w:lineRule="auto"/>
         <w:rPr>
           <w:rFonts w:eastAsiaTheme="minorEastAsia"/>
           <w:i w:val="0"/>
@@ -2113,6 +2135,7 @@
           <w:tab w:val="left" w:pos="1200"/>
           <w:tab w:val="right" w:leader="dot" w:pos="8976"/>
         </w:tabs>
+        <w:spacing w:after="0" w:line="240" w:lineRule="auto"/>
         <w:rPr>
           <w:rFonts w:eastAsiaTheme="minorEastAsia"/>
           <w:i w:val="0"/>
@@ -2205,6 +2228,7 @@
           <w:tab w:val="left" w:pos="1200"/>
           <w:tab w:val="right" w:leader="dot" w:pos="8976"/>
         </w:tabs>
+        <w:spacing w:after="0" w:line="240" w:lineRule="auto"/>
         <w:rPr>
           <w:rFonts w:eastAsiaTheme="minorEastAsia"/>
           <w:i w:val="0"/>
@@ -2297,6 +2321,7 @@
           <w:tab w:val="left" w:pos="480"/>
           <w:tab w:val="right" w:leader="dot" w:pos="8976"/>
         </w:tabs>
+        <w:spacing w:before="0" w:after="0" w:line="240" w:lineRule="auto"/>
         <w:rPr>
           <w:rFonts w:eastAsiaTheme="minorEastAsia"/>
           <w:b w:val="0"/>
@@ -2391,6 +2416,7 @@
           <w:tab w:val="left" w:pos="480"/>
           <w:tab w:val="right" w:leader="dot" w:pos="8976"/>
         </w:tabs>
+        <w:spacing w:before="0" w:after="0" w:line="240" w:lineRule="auto"/>
         <w:rPr>
           <w:rFonts w:eastAsiaTheme="minorEastAsia"/>
           <w:b w:val="0"/>
@@ -2485,6 +2511,7 @@
           <w:tab w:val="left" w:pos="720"/>
           <w:tab w:val="right" w:leader="dot" w:pos="8976"/>
         </w:tabs>
+        <w:spacing w:after="0" w:line="240" w:lineRule="auto"/>
         <w:rPr>
           <w:rFonts w:eastAsiaTheme="minorEastAsia"/>
           <w:noProof/>
@@ -2573,6 +2600,7 @@
           <w:tab w:val="left" w:pos="720"/>
           <w:tab w:val="right" w:leader="dot" w:pos="8976"/>
         </w:tabs>
+        <w:spacing w:after="0" w:line="240" w:lineRule="auto"/>
         <w:rPr>
           <w:rFonts w:eastAsiaTheme="minorEastAsia"/>
           <w:noProof/>
@@ -2661,6 +2689,7 @@
           <w:tab w:val="left" w:pos="720"/>
           <w:tab w:val="right" w:leader="dot" w:pos="8976"/>
         </w:tabs>
+        <w:spacing w:after="0" w:line="240" w:lineRule="auto"/>
         <w:rPr>
           <w:rFonts w:eastAsiaTheme="minorEastAsia"/>
           <w:noProof/>
@@ -2749,6 +2778,7 @@
           <w:tab w:val="left" w:pos="1200"/>
           <w:tab w:val="right" w:leader="dot" w:pos="8976"/>
         </w:tabs>
+        <w:spacing w:after="0" w:line="240" w:lineRule="auto"/>
         <w:rPr>
           <w:rFonts w:eastAsiaTheme="minorEastAsia"/>
           <w:i w:val="0"/>
@@ -2841,6 +2871,7 @@
           <w:tab w:val="left" w:pos="1200"/>
           <w:tab w:val="right" w:leader="dot" w:pos="8976"/>
         </w:tabs>
+        <w:spacing w:after="0" w:line="240" w:lineRule="auto"/>
         <w:rPr>
           <w:rFonts w:eastAsiaTheme="minorEastAsia"/>
           <w:i w:val="0"/>
@@ -2933,6 +2964,7 @@
           <w:tab w:val="left" w:pos="1200"/>
           <w:tab w:val="right" w:leader="dot" w:pos="8976"/>
         </w:tabs>
+        <w:spacing w:after="0" w:line="240" w:lineRule="auto"/>
         <w:rPr>
           <w:rFonts w:eastAsiaTheme="minorEastAsia"/>
           <w:i w:val="0"/>
@@ -3021,6 +3053,7 @@
     <w:p>
       <w:pPr>
         <w:pStyle w:val="Heading1"/>
+        <w:spacing w:before="0" w:after="0" w:line="240" w:lineRule="auto"/>
       </w:pPr>
       <w:r>
         <w:lastRenderedPageBreak/>
@@ -3583,7 +3616,7 @@
           <v:shape id="_x0000_i1025" type="#_x0000_t75" style="width:311.25pt;height:38.25pt" o:ole="">
             <v:imagedata r:id="rId8" o:title=""/>
           </v:shape>
-          <o:OLEObject Type="Embed" ProgID="Equation.3" ShapeID="_x0000_i1025" DrawAspect="Content" ObjectID="_1356240412" r:id="rId9"/>
+          <o:OLEObject Type="Embed" ProgID="Equation.3" ShapeID="_x0000_i1025" DrawAspect="Content" ObjectID="_1356878221" r:id="rId9"/>
         </w:object>
       </w:r>
     </w:p>
@@ -3616,7 +3649,7 @@
           <v:shape id="_x0000_i1026" type="#_x0000_t75" style="width:107.25pt;height:33pt" o:ole="">
             <v:imagedata r:id="rId10" o:title=""/>
           </v:shape>
-          <o:OLEObject Type="Embed" ProgID="Equation.3" ShapeID="_x0000_i1026" DrawAspect="Content" ObjectID="_1356240413" r:id="rId11"/>
+          <o:OLEObject Type="Embed" ProgID="Equation.3" ShapeID="_x0000_i1026" DrawAspect="Content" ObjectID="_1356878222" r:id="rId11"/>
         </w:object>
       </w:r>
     </w:p>
@@ -4188,70 +4221,22 @@
     <w:p>
       <w:pPr>
         <w:pStyle w:val="Heading2"/>
-        <w:spacing w:line="240" w:lineRule="auto"/>
-      </w:pPr>
-      <w:bookmarkStart w:id="27" w:name="_Toc133339089"/>
-      <w:bookmarkStart w:id="28" w:name="_Toc282434150"/>
-      <w:bookmarkStart w:id="29" w:name="_Toc107735767"/>
-      <w:bookmarkStart w:id="30" w:name="_Toc112235334"/>
-      <w:proofErr w:type="spellStart"/>
-      <w:r>
-        <w:t>InitialCommunities</w:t>
-      </w:r>
-      <w:bookmarkEnd w:id="27"/>
-      <w:bookmarkEnd w:id="28"/>
-      <w:proofErr w:type="spellEnd"/>
-    </w:p>
-    <w:p>
-      <w:pPr>
-        <w:pStyle w:val="textbody"/>
-      </w:pPr>
-      <w:r>
-        <w:t>This parameter is the file with the definitions of the initial communities at the active sites on the landscape (see chapter 4).</w:t>
-      </w:r>
-    </w:p>
-    <w:p>
-      <w:pPr>
-        <w:pStyle w:val="Heading2"/>
-        <w:spacing w:line="240" w:lineRule="auto"/>
-      </w:pPr>
-      <w:bookmarkStart w:id="31" w:name="_Ref109371856"/>
-      <w:bookmarkStart w:id="32" w:name="_Toc133339090"/>
-      <w:bookmarkStart w:id="33" w:name="_Toc282434151"/>
-      <w:proofErr w:type="spellStart"/>
-      <w:r>
-        <w:t>InitialCommunitiesMap</w:t>
-      </w:r>
-      <w:bookmarkEnd w:id="31"/>
-      <w:bookmarkEnd w:id="32"/>
-      <w:bookmarkEnd w:id="33"/>
-      <w:proofErr w:type="spellEnd"/>
-    </w:p>
-    <w:p>
-      <w:pPr>
-        <w:pStyle w:val="textbody"/>
-      </w:pPr>
-      <w:r>
-        <w:t>This parameter is the input map indicating the initial communities at the active sites on the landscape.  Each cell value for an active site on the landscape must be one of the map codes listed in the initial communities input file (see chapter 4).</w:t>
-      </w:r>
-    </w:p>
-    <w:p>
-      <w:pPr>
-        <w:pStyle w:val="Heading2"/>
         <w:tabs>
           <w:tab w:val="clear" w:pos="576"/>
           <w:tab w:val="num" w:pos="0"/>
         </w:tabs>
         <w:ind w:left="648" w:hanging="648"/>
       </w:pPr>
-      <w:bookmarkStart w:id="34" w:name="_Toc282434152"/>
+      <w:bookmarkStart w:id="27" w:name="_Toc282434152"/>
+      <w:bookmarkStart w:id="28" w:name="_Toc133339089"/>
+      <w:bookmarkStart w:id="29" w:name="_Toc282434150"/>
+      <w:bookmarkStart w:id="30" w:name="_Toc107735767"/>
+      <w:bookmarkStart w:id="31" w:name="_Toc112235334"/>
       <w:proofErr w:type="spellStart"/>
       <w:r>
         <w:t>SeedingAlgorithm</w:t>
       </w:r>
-      <w:bookmarkEnd w:id="29"/>
-      <w:bookmarkEnd w:id="30"/>
-      <w:bookmarkEnd w:id="34"/>
+      <w:bookmarkEnd w:id="27"/>
       <w:proofErr w:type="spellEnd"/>
     </w:p>
     <w:p>
@@ -4372,8 +4357,56 @@
     <w:p>
       <w:pPr>
         <w:pStyle w:val="Heading2"/>
+        <w:spacing w:line="240" w:lineRule="auto"/>
+      </w:pPr>
+      <w:proofErr w:type="spellStart"/>
+      <w:r>
+        <w:t>InitialCommunities</w:t>
+      </w:r>
+      <w:bookmarkEnd w:id="28"/>
+      <w:bookmarkEnd w:id="29"/>
+      <w:proofErr w:type="spellEnd"/>
+    </w:p>
+    <w:p>
+      <w:pPr>
+        <w:pStyle w:val="textbody"/>
+      </w:pPr>
+      <w:r>
+        <w:t>This parameter is the file with the definitions of the initial communities at the active sites on the landscape (see chapter 4).</w:t>
+      </w:r>
+    </w:p>
+    <w:p>
+      <w:pPr>
+        <w:pStyle w:val="Heading2"/>
+        <w:spacing w:line="240" w:lineRule="auto"/>
+      </w:pPr>
+      <w:bookmarkStart w:id="32" w:name="_Ref109371856"/>
+      <w:bookmarkStart w:id="33" w:name="_Toc133339090"/>
+      <w:bookmarkStart w:id="34" w:name="_Toc282434151"/>
+      <w:proofErr w:type="spellStart"/>
+      <w:r>
+        <w:t>InitialCommunitiesMap</w:t>
+      </w:r>
+      <w:bookmarkEnd w:id="32"/>
+      <w:bookmarkEnd w:id="33"/>
+      <w:bookmarkEnd w:id="34"/>
+      <w:proofErr w:type="spellEnd"/>
+    </w:p>
+    <w:p>
+      <w:pPr>
+        <w:pStyle w:val="textbody"/>
+      </w:pPr>
+      <w:r>
+        <w:t>This parameter is the input map indicating the initial communities at the active sites on the landscape.  Each cell value for an active site on the landscape must be one of the map codes listed in the initial communities input file (see chapter 4).</w:t>
+      </w:r>
+    </w:p>
+    <w:p>
+      <w:pPr>
+        <w:pStyle w:val="Heading2"/>
       </w:pPr>
       <w:bookmarkStart w:id="35" w:name="_Toc282434153"/>
+      <w:bookmarkEnd w:id="30"/>
+      <w:bookmarkEnd w:id="31"/>
       <w:r>
         <w:t>Establishment Probabilities Table</w:t>
       </w:r>
@@ -4744,7 +4777,7 @@
       </w:r>
       <w:proofErr w:type="spellEnd"/>
       <w:r>
-        <w:t xml:space="preserve">      "./initial-communities.txt"</w:t>
+        <w:t xml:space="preserve">      "initial-communities.txt"</w:t>
       </w:r>
     </w:p>
     <w:p>
@@ -6218,7 +6251,7 @@
         <w:rFonts w:ascii="Arial" w:hAnsi="Arial" w:cs="Arial"/>
         <w:noProof/>
       </w:rPr>
-      <w:t>13</w:t>
+      <w:t>10</w:t>
     </w:r>
     <w:r>
       <w:rPr>
@@ -7205,7 +7238,7 @@
   <w:style w:type="paragraph" w:default="1" w:styleId="Normal">
     <w:name w:val="Normal"/>
     <w:qFormat/>
-    <w:rsid w:val="00593FB8"/>
+    <w:rsid w:val="00C9222F"/>
     <w:rPr>
       <w:rFonts w:asciiTheme="minorHAnsi" w:eastAsiaTheme="minorHAnsi" w:hAnsiTheme="minorHAnsi" w:cstheme="minorBidi"/>
     </w:rPr>
@@ -7401,7 +7434,7 @@
     <w:uiPriority w:val="1"/>
     <w:semiHidden/>
     <w:unhideWhenUsed/>
-    <w:rsid w:val="00593FB8"/>
+    <w:rsid w:val="00C9222F"/>
   </w:style>
   <w:style w:type="table" w:default="1" w:styleId="TableNormal">
     <w:name w:val="Normal Table"/>
@@ -7424,7 +7457,7 @@
     <w:uiPriority w:val="99"/>
     <w:semiHidden/>
     <w:unhideWhenUsed/>
-    <w:rsid w:val="00593FB8"/>
+    <w:rsid w:val="00C9222F"/>
   </w:style>
   <w:style w:type="character" w:customStyle="1" w:styleId="Heading1Char">
     <w:name w:val="Heading 1 Char"/>

</xml_diff>